<commit_message>
docs(Minutes): add comment to 7th meeting
</commit_message>
<xml_diff>
--- a/Requirements/Requirements.docx
+++ b/Requirements/Requirements.docx
@@ -184,9 +184,11 @@
       <w:r>
         <w:t xml:space="preserve">to control the whole sorting process, </w:t>
       </w:r>
+      <w:proofErr w:type="gramStart"/>
       <w:r>
         <w:t>what’s</w:t>
       </w:r>
+      <w:proofErr w:type="gramEnd"/>
       <w:r>
         <w:t xml:space="preserve"> more, for each step</w:t>
       </w:r>
@@ -273,7 +275,15 @@
         <w:t xml:space="preserve">repeatedly see and learn the whole process. Learn the algorithm from </w:t>
       </w:r>
       <w:r>
-        <w:t>observation. In this part, user is allowed to press “previous” and “next” button f</w:t>
+        <w:t xml:space="preserve">observation. In this part, user </w:t>
+      </w:r>
+      <w:proofErr w:type="gramStart"/>
+      <w:r>
+        <w:t>is allowed to</w:t>
+      </w:r>
+      <w:proofErr w:type="gramEnd"/>
+      <w:r>
+        <w:t xml:space="preserve"> press “previous” and “next” button f</w:t>
       </w:r>
       <w:r>
         <w:t xml:space="preserve">or observing each step of sorting a random </w:t>
@@ -306,7 +316,15 @@
         </w:numPr>
       </w:pPr>
       <w:r>
-        <w:t>Another milestone is reached and another badge is given for encouragement</w:t>
+        <w:t xml:space="preserve">Another milestone is </w:t>
+      </w:r>
+      <w:proofErr w:type="gramStart"/>
+      <w:r>
+        <w:t>reached</w:t>
+      </w:r>
+      <w:proofErr w:type="gramEnd"/>
+      <w:r>
+        <w:t xml:space="preserve"> and another badge is given for encouragement</w:t>
       </w:r>
     </w:p>
     <w:p>
@@ -396,7 +414,15 @@
         </w:numPr>
       </w:pPr>
       <w:r>
-        <w:t xml:space="preserve">User is able to </w:t>
+        <w:t xml:space="preserve">User </w:t>
+      </w:r>
+      <w:proofErr w:type="gramStart"/>
+      <w:r>
+        <w:t>is able to</w:t>
+      </w:r>
+      <w:proofErr w:type="gramEnd"/>
+      <w:r>
+        <w:t xml:space="preserve"> </w:t>
       </w:r>
       <w:r>
         <w:t xml:space="preserve">choose a stage </w:t>
@@ -423,7 +449,15 @@
         </w:numPr>
       </w:pPr>
       <w:r>
-        <w:t>User is able to switch language</w:t>
+        <w:t xml:space="preserve">User </w:t>
+      </w:r>
+      <w:proofErr w:type="gramStart"/>
+      <w:r>
+        <w:t>is able to</w:t>
+      </w:r>
+      <w:proofErr w:type="gramEnd"/>
+      <w:r>
+        <w:t xml:space="preserve"> switch language</w:t>
       </w:r>
     </w:p>
     <w:p>
@@ -435,7 +469,15 @@
         </w:numPr>
       </w:pPr>
       <w:r>
-        <w:t>User is able to switch background colour</w:t>
+        <w:t xml:space="preserve">User </w:t>
+      </w:r>
+      <w:proofErr w:type="gramStart"/>
+      <w:r>
+        <w:t>is able to</w:t>
+      </w:r>
+      <w:proofErr w:type="gramEnd"/>
+      <w:r>
+        <w:t xml:space="preserve"> switch background colour</w:t>
       </w:r>
       <w:r>
         <w:t>, e.g. Night mode, other colours can be unlocked by badges user earned from their practice.</w:t>
@@ -481,6 +523,311 @@
       </w:pPr>
       <w:r>
         <w:t>Source code sharing</w:t>
+      </w:r>
+    </w:p>
+    <w:p/>
+    <w:p/>
+    <w:p/>
+    <w:p/>
+    <w:p/>
+    <w:p/>
+    <w:p/>
+    <w:p/>
+    <w:p/>
+    <w:p/>
+    <w:p>
+      <w:r>
+        <w:rPr>
+          <w:noProof/>
+        </w:rPr>
+        <w:lastRenderedPageBreak/>
+        <w:drawing>
+          <wp:inline distT="0" distB="0" distL="0" distR="0" wp14:anchorId="7B7175D0" wp14:editId="678B70D2">
+            <wp:extent cx="6464264" cy="2717699"/>
+            <wp:effectExtent l="0" t="0" r="0" b="6985"/>
+            <wp:docPr id="3" name="Picture 3"/>
+            <wp:cNvGraphicFramePr>
+              <a:graphicFrameLocks xmlns:a="http://schemas.openxmlformats.org/drawingml/2006/main" noChangeAspect="1"/>
+            </wp:cNvGraphicFramePr>
+            <a:graphic xmlns:a="http://schemas.openxmlformats.org/drawingml/2006/main">
+              <a:graphicData uri="http://schemas.openxmlformats.org/drawingml/2006/picture">
+                <pic:pic xmlns:pic="http://schemas.openxmlformats.org/drawingml/2006/picture">
+                  <pic:nvPicPr>
+                    <pic:cNvPr id="1" name=""/>
+                    <pic:cNvPicPr/>
+                  </pic:nvPicPr>
+                  <pic:blipFill>
+                    <a:blip r:embed="rId9"/>
+                    <a:stretch>
+                      <a:fillRect/>
+                    </a:stretch>
+                  </pic:blipFill>
+                  <pic:spPr>
+                    <a:xfrm>
+                      <a:off x="0" y="0"/>
+                      <a:ext cx="6471530" cy="2720754"/>
+                    </a:xfrm>
+                    <a:prstGeom prst="rect">
+                      <a:avLst/>
+                    </a:prstGeom>
+                  </pic:spPr>
+                </pic:pic>
+              </a:graphicData>
+            </a:graphic>
+          </wp:inline>
+        </w:drawing>
+      </w:r>
+    </w:p>
+    <w:p>
+      <w:r>
+        <w:rPr>
+          <w:noProof/>
+        </w:rPr>
+        <w:drawing>
+          <wp:inline distT="0" distB="0" distL="0" distR="0" wp14:anchorId="3A9B1E22" wp14:editId="52902FF2">
+            <wp:extent cx="6663720" cy="2808774"/>
+            <wp:effectExtent l="0" t="0" r="3810" b="0"/>
+            <wp:docPr id="4" name="Picture 4"/>
+            <wp:cNvGraphicFramePr>
+              <a:graphicFrameLocks xmlns:a="http://schemas.openxmlformats.org/drawingml/2006/main" noChangeAspect="1"/>
+            </wp:cNvGraphicFramePr>
+            <a:graphic xmlns:a="http://schemas.openxmlformats.org/drawingml/2006/main">
+              <a:graphicData uri="http://schemas.openxmlformats.org/drawingml/2006/picture">
+                <pic:pic xmlns:pic="http://schemas.openxmlformats.org/drawingml/2006/picture">
+                  <pic:nvPicPr>
+                    <pic:cNvPr id="1" name=""/>
+                    <pic:cNvPicPr/>
+                  </pic:nvPicPr>
+                  <pic:blipFill>
+                    <a:blip r:embed="rId10"/>
+                    <a:stretch>
+                      <a:fillRect/>
+                    </a:stretch>
+                  </pic:blipFill>
+                  <pic:spPr>
+                    <a:xfrm>
+                      <a:off x="0" y="0"/>
+                      <a:ext cx="6671535" cy="2812068"/>
+                    </a:xfrm>
+                    <a:prstGeom prst="rect">
+                      <a:avLst/>
+                    </a:prstGeom>
+                  </pic:spPr>
+                </pic:pic>
+              </a:graphicData>
+            </a:graphic>
+          </wp:inline>
+        </w:drawing>
+      </w:r>
+    </w:p>
+    <w:p>
+      <w:r>
+        <w:rPr>
+          <w:noProof/>
+        </w:rPr>
+        <w:lastRenderedPageBreak/>
+        <w:drawing>
+          <wp:inline distT="0" distB="0" distL="0" distR="0" wp14:anchorId="1F1A24AA" wp14:editId="5251C1FC">
+            <wp:extent cx="5757709" cy="3380730"/>
+            <wp:effectExtent l="0" t="0" r="0" b="0"/>
+            <wp:docPr id="5" name="Picture 5"/>
+            <wp:cNvGraphicFramePr>
+              <a:graphicFrameLocks xmlns:a="http://schemas.openxmlformats.org/drawingml/2006/main" noChangeAspect="1"/>
+            </wp:cNvGraphicFramePr>
+            <a:graphic xmlns:a="http://schemas.openxmlformats.org/drawingml/2006/main">
+              <a:graphicData uri="http://schemas.openxmlformats.org/drawingml/2006/picture">
+                <pic:pic xmlns:pic="http://schemas.openxmlformats.org/drawingml/2006/picture">
+                  <pic:nvPicPr>
+                    <pic:cNvPr id="1" name=""/>
+                    <pic:cNvPicPr/>
+                  </pic:nvPicPr>
+                  <pic:blipFill>
+                    <a:blip r:embed="rId11"/>
+                    <a:stretch>
+                      <a:fillRect/>
+                    </a:stretch>
+                  </pic:blipFill>
+                  <pic:spPr>
+                    <a:xfrm>
+                      <a:off x="0" y="0"/>
+                      <a:ext cx="5775002" cy="3390884"/>
+                    </a:xfrm>
+                    <a:prstGeom prst="rect">
+                      <a:avLst/>
+                    </a:prstGeom>
+                  </pic:spPr>
+                </pic:pic>
+              </a:graphicData>
+            </a:graphic>
+          </wp:inline>
+        </w:drawing>
+      </w:r>
+    </w:p>
+    <w:p>
+      <w:r>
+        <w:rPr>
+          <w:noProof/>
+        </w:rPr>
+        <w:drawing>
+          <wp:inline distT="0" distB="0" distL="0" distR="0" wp14:anchorId="701D6F98" wp14:editId="5CC60AC5">
+            <wp:extent cx="6302031" cy="3503826"/>
+            <wp:effectExtent l="0" t="0" r="3810" b="1905"/>
+            <wp:docPr id="6" name="Picture 6"/>
+            <wp:cNvGraphicFramePr>
+              <a:graphicFrameLocks xmlns:a="http://schemas.openxmlformats.org/drawingml/2006/main" noChangeAspect="1"/>
+            </wp:cNvGraphicFramePr>
+            <a:graphic xmlns:a="http://schemas.openxmlformats.org/drawingml/2006/main">
+              <a:graphicData uri="http://schemas.openxmlformats.org/drawingml/2006/picture">
+                <pic:pic xmlns:pic="http://schemas.openxmlformats.org/drawingml/2006/picture">
+                  <pic:nvPicPr>
+                    <pic:cNvPr id="1" name=""/>
+                    <pic:cNvPicPr/>
+                  </pic:nvPicPr>
+                  <pic:blipFill>
+                    <a:blip r:embed="rId12"/>
+                    <a:stretch>
+                      <a:fillRect/>
+                    </a:stretch>
+                  </pic:blipFill>
+                  <pic:spPr>
+                    <a:xfrm>
+                      <a:off x="0" y="0"/>
+                      <a:ext cx="6306072" cy="3506073"/>
+                    </a:xfrm>
+                    <a:prstGeom prst="rect">
+                      <a:avLst/>
+                    </a:prstGeom>
+                  </pic:spPr>
+                </pic:pic>
+              </a:graphicData>
+            </a:graphic>
+          </wp:inline>
+        </w:drawing>
+      </w:r>
+    </w:p>
+    <w:p/>
+    <w:p/>
+    <w:p/>
+    <w:p/>
+    <w:p/>
+    <w:p/>
+    <w:p>
+      <w:r>
+        <w:lastRenderedPageBreak/>
+        <w:t>The software allows user to</w:t>
+      </w:r>
+      <w:r>
+        <w:t xml:space="preserve"> choose an algorithm to animate</w:t>
+      </w:r>
+    </w:p>
+    <w:p>
+      <w:r>
+        <w:t>The software allows user to</w:t>
+      </w:r>
+      <w:r>
+        <w:t xml:space="preserve"> change language</w:t>
+      </w:r>
+      <w:r>
+        <w:t xml:space="preserve"> of the software</w:t>
+      </w:r>
+    </w:p>
+    <w:p>
+      <w:r>
+        <w:t>The software allows user to</w:t>
+      </w:r>
+      <w:r>
+        <w:t xml:space="preserve"> take a beginner tutorial to learn how to use the software</w:t>
+      </w:r>
+    </w:p>
+    <w:p>
+      <w:r>
+        <w:t>The software allows user to</w:t>
+      </w:r>
+      <w:r>
+        <w:t xml:space="preserve"> start</w:t>
+      </w:r>
+      <w:r>
+        <w:t xml:space="preserve"> and pause the animation</w:t>
+      </w:r>
+    </w:p>
+    <w:p>
+      <w:r>
+        <w:t>The software allows user to</w:t>
+      </w:r>
+      <w:r>
+        <w:t xml:space="preserve"> </w:t>
+      </w:r>
+      <w:r>
+        <w:t>control the animation step by step</w:t>
+      </w:r>
+    </w:p>
+    <w:p>
+      <w:r>
+        <w:t>The software allows user to</w:t>
+      </w:r>
+      <w:r>
+        <w:t xml:space="preserve"> </w:t>
+      </w:r>
+      <w:r>
+        <w:t>take exercise by interacting with the software</w:t>
+      </w:r>
+    </w:p>
+    <w:p>
+      <w:r>
+        <w:t>The software allows user to</w:t>
+      </w:r>
+      <w:r>
+        <w:t xml:space="preserve"> see and copy </w:t>
+      </w:r>
+      <w:r>
+        <w:t>code in several programming language</w:t>
+      </w:r>
+    </w:p>
+    <w:p>
+      <w:r>
+        <w:t>The software allows user to</w:t>
+      </w:r>
+      <w:r>
+        <w:t xml:space="preserve"> download </w:t>
+      </w:r>
+      <w:r>
+        <w:t>a cheat sheet which displays basic idea of a particular algorithm</w:t>
+      </w:r>
+    </w:p>
+    <w:p>
+      <w:r>
+        <w:t>The software allows user to</w:t>
+      </w:r>
+      <w:r>
+        <w:t xml:space="preserve"> input </w:t>
+      </w:r>
+      <w:r>
+        <w:t xml:space="preserve">an </w:t>
+      </w:r>
+      <w:r>
+        <w:t>array</w:t>
+      </w:r>
+    </w:p>
+    <w:p>
+      <w:r>
+        <w:t>The software allows user to</w:t>
+      </w:r>
+      <w:r>
+        <w:t xml:space="preserve"> start </w:t>
+      </w:r>
+      <w:r>
+        <w:t>lesson from the last time it exits</w:t>
+      </w:r>
+    </w:p>
+    <w:p>
+      <w:r>
+        <w:t xml:space="preserve">The software </w:t>
+      </w:r>
+      <w:r>
+        <w:t xml:space="preserve">provides history of </w:t>
+      </w:r>
+      <w:r>
+        <w:t>learning process</w:t>
       </w:r>
     </w:p>
     <w:sectPr>
@@ -849,6 +1196,7 @@
     <w:lsdException w:name="HTML Sample" w:semiHidden="1" w:unhideWhenUsed="1"/>
     <w:lsdException w:name="HTML Typewriter" w:semiHidden="1" w:unhideWhenUsed="1"/>
     <w:lsdException w:name="HTML Variable" w:semiHidden="1" w:unhideWhenUsed="1"/>
+    <w:lsdException w:name="Normal Table" w:semiHidden="1" w:unhideWhenUsed="1"/>
     <w:lsdException w:name="annotation subject" w:semiHidden="1" w:unhideWhenUsed="1"/>
     <w:lsdException w:name="No List" w:semiHidden="1" w:unhideWhenUsed="1"/>
     <w:lsdException w:name="Outline List 1" w:semiHidden="1" w:unhideWhenUsed="1"/>
@@ -895,8 +1243,10 @@
     <w:lsdException w:name="Table Subtle 2" w:semiHidden="1" w:unhideWhenUsed="1"/>
     <w:lsdException w:name="Table Web 1" w:semiHidden="1" w:unhideWhenUsed="1"/>
     <w:lsdException w:name="Table Web 2" w:semiHidden="1" w:unhideWhenUsed="1"/>
+    <w:lsdException w:name="Table Web 3" w:semiHidden="1" w:unhideWhenUsed="1"/>
     <w:lsdException w:name="Balloon Text" w:semiHidden="1" w:unhideWhenUsed="1"/>
     <w:lsdException w:name="Table Grid" w:uiPriority="39"/>
+    <w:lsdException w:name="Table Theme" w:semiHidden="1" w:unhideWhenUsed="1"/>
     <w:lsdException w:name="Placeholder Text" w:semiHidden="1"/>
     <w:lsdException w:name="No Spacing" w:uiPriority="1" w:qFormat="1"/>
     <w:lsdException w:name="Light Shading" w:uiPriority="60"/>

</xml_diff>

<commit_message>
docs(Requirements): add idea of correctness
</commit_message>
<xml_diff>
--- a/Requirements/Requirements.docx
+++ b/Requirements/Requirements.docx
@@ -184,11 +184,9 @@
       <w:r>
         <w:t xml:space="preserve">to control the whole sorting process, </w:t>
       </w:r>
-      <w:proofErr w:type="gramStart"/>
       <w:r>
         <w:t>what’s</w:t>
       </w:r>
-      <w:proofErr w:type="gramEnd"/>
       <w:r>
         <w:t xml:space="preserve"> more, for each step</w:t>
       </w:r>
@@ -275,15 +273,7 @@
         <w:t xml:space="preserve">repeatedly see and learn the whole process. Learn the algorithm from </w:t>
       </w:r>
       <w:r>
-        <w:t xml:space="preserve">observation. In this part, user </w:t>
-      </w:r>
-      <w:proofErr w:type="gramStart"/>
-      <w:r>
-        <w:t>is allowed to</w:t>
-      </w:r>
-      <w:proofErr w:type="gramEnd"/>
-      <w:r>
-        <w:t xml:space="preserve"> press “previous” and “next” button f</w:t>
+        <w:t>observation. In this part, user is allowed to press “previous” and “next” button f</w:t>
       </w:r>
       <w:r>
         <w:t xml:space="preserve">or observing each step of sorting a random </w:t>
@@ -316,15 +306,7 @@
         </w:numPr>
       </w:pPr>
       <w:r>
-        <w:t xml:space="preserve">Another milestone is </w:t>
-      </w:r>
-      <w:proofErr w:type="gramStart"/>
-      <w:r>
-        <w:t>reached</w:t>
-      </w:r>
-      <w:proofErr w:type="gramEnd"/>
-      <w:r>
-        <w:t xml:space="preserve"> and another badge is given for encouragement</w:t>
+        <w:t>Another milestone is reached and another badge is given for encouragement</w:t>
       </w:r>
     </w:p>
     <w:p>
@@ -414,15 +396,7 @@
         </w:numPr>
       </w:pPr>
       <w:r>
-        <w:t xml:space="preserve">User </w:t>
-      </w:r>
-      <w:proofErr w:type="gramStart"/>
-      <w:r>
-        <w:t>is able to</w:t>
-      </w:r>
-      <w:proofErr w:type="gramEnd"/>
-      <w:r>
-        <w:t xml:space="preserve"> </w:t>
+        <w:t xml:space="preserve">User is able to </w:t>
       </w:r>
       <w:r>
         <w:t xml:space="preserve">choose a stage </w:t>
@@ -449,15 +423,7 @@
         </w:numPr>
       </w:pPr>
       <w:r>
-        <w:t xml:space="preserve">User </w:t>
-      </w:r>
-      <w:proofErr w:type="gramStart"/>
-      <w:r>
-        <w:t>is able to</w:t>
-      </w:r>
-      <w:proofErr w:type="gramEnd"/>
-      <w:r>
-        <w:t xml:space="preserve"> switch language</w:t>
+        <w:t>User is able to switch language</w:t>
       </w:r>
     </w:p>
     <w:p>
@@ -469,15 +435,7 @@
         </w:numPr>
       </w:pPr>
       <w:r>
-        <w:t xml:space="preserve">User </w:t>
-      </w:r>
-      <w:proofErr w:type="gramStart"/>
-      <w:r>
-        <w:t>is able to</w:t>
-      </w:r>
-      <w:proofErr w:type="gramEnd"/>
-      <w:r>
-        <w:t xml:space="preserve"> switch background colour</w:t>
+        <w:t>User is able to switch background colour</w:t>
       </w:r>
       <w:r>
         <w:t>, e.g. Night mode, other colours can be unlocked by badges user earned from their practice.</w:t>
@@ -537,10 +495,33 @@
     <w:p/>
     <w:p>
       <w:r>
+        <w:lastRenderedPageBreak/>
+        <w:t>D</w:t>
+      </w:r>
+      <w:r>
+        <w:rPr>
+          <w:rFonts w:hint="eastAsia"/>
+        </w:rPr>
+        <w:t>e</w:t>
+      </w:r>
+      <w:r>
+        <w:t xml:space="preserve">finition </w:t>
+      </w:r>
+      <w:r>
+        <w:t xml:space="preserve">and examples </w:t>
+      </w:r>
+      <w:r>
+        <w:t xml:space="preserve">of functional </w:t>
+      </w:r>
+      <w:r>
+        <w:t>&amp; non-functional requirements &amp; specification</w:t>
+      </w:r>
+    </w:p>
+    <w:p>
+      <w:r>
         <w:rPr>
           <w:noProof/>
         </w:rPr>
-        <w:lastRenderedPageBreak/>
         <w:drawing>
           <wp:inline distT="0" distB="0" distL="0" distR="0" wp14:anchorId="7B7175D0" wp14:editId="678B70D2">
             <wp:extent cx="6464264" cy="2717699"/>
@@ -620,12 +601,26 @@
         </w:drawing>
       </w:r>
     </w:p>
+    <w:p/>
+    <w:p/>
+    <w:p/>
+    <w:p/>
+    <w:p/>
+    <w:p/>
+    <w:p/>
+    <w:p/>
+    <w:p/>
+    <w:p>
+      <w:r>
+        <w:lastRenderedPageBreak/>
+        <w:t>Requirements engineering process figure</w:t>
+      </w:r>
+    </w:p>
     <w:p>
       <w:r>
         <w:rPr>
           <w:noProof/>
         </w:rPr>
-        <w:lastRenderedPageBreak/>
         <w:drawing>
           <wp:inline distT="0" distB="0" distL="0" distR="0" wp14:anchorId="1F1A24AA" wp14:editId="5251C1FC">
             <wp:extent cx="5757709" cy="3380730"/>
@@ -661,6 +656,12 @@
             </a:graphic>
           </wp:inline>
         </w:drawing>
+      </w:r>
+    </w:p>
+    <w:p/>
+    <w:p>
+      <w:r>
+        <w:t>Examples of 1617 project</w:t>
       </w:r>
     </w:p>
     <w:p>
@@ -713,7 +714,6 @@
     <w:p/>
     <w:p>
       <w:r>
-        <w:lastRenderedPageBreak/>
         <w:t>The software allows user to</w:t>
       </w:r>
       <w:r>

</xml_diff>